<commit_message>
evidencias subidas al word
</commit_message>
<xml_diff>
--- a/EVIDENCIAS.docx
+++ b/EVIDENCIAS.docx
@@ -29,6 +29,203 @@
                     <a:xfrm>
                       <a:off x="0" y="0"/>
                       <a:ext cx="5612130" cy="3179445"/>
+                    </a:xfrm>
+                    <a:prstGeom prst="rect">
+                      <a:avLst/>
+                    </a:prstGeom>
+                  </pic:spPr>
+                </pic:pic>
+              </a:graphicData>
+            </a:graphic>
+          </wp:inline>
+        </w:drawing>
+      </w:r>
+    </w:p>
+    <w:p>
+      <w:r>
+        <w:drawing>
+          <wp:inline distT="0" distB="0" distL="0" distR="0" wp14:anchorId="4C4B1C73" wp14:editId="36FD6CB8">
+            <wp:extent cx="5612130" cy="3124835"/>
+            <wp:effectExtent l="0" t="0" r="7620" b="0"/>
+            <wp:docPr id="837336978" name="Imagen 1" descr="Interfaz de usuario gráfica&#10;&#10;Descripción generada automáticamente"/>
+            <wp:cNvGraphicFramePr>
+              <a:graphicFrameLocks xmlns:a="http://schemas.openxmlformats.org/drawingml/2006/main" noChangeAspect="1"/>
+            </wp:cNvGraphicFramePr>
+            <a:graphic xmlns:a="http://schemas.openxmlformats.org/drawingml/2006/main">
+              <a:graphicData uri="http://schemas.openxmlformats.org/drawingml/2006/picture">
+                <pic:pic xmlns:pic="http://schemas.openxmlformats.org/drawingml/2006/picture">
+                  <pic:nvPicPr>
+                    <pic:cNvPr id="837336978" name="Imagen 1" descr="Interfaz de usuario gráfica&#10;&#10;Descripción generada automáticamente"/>
+                    <pic:cNvPicPr/>
+                  </pic:nvPicPr>
+                  <pic:blipFill>
+                    <a:blip r:embed="rId5"/>
+                    <a:stretch>
+                      <a:fillRect/>
+                    </a:stretch>
+                  </pic:blipFill>
+                  <pic:spPr>
+                    <a:xfrm>
+                      <a:off x="0" y="0"/>
+                      <a:ext cx="5612130" cy="3124835"/>
+                    </a:xfrm>
+                    <a:prstGeom prst="rect">
+                      <a:avLst/>
+                    </a:prstGeom>
+                  </pic:spPr>
+                </pic:pic>
+              </a:graphicData>
+            </a:graphic>
+          </wp:inline>
+        </w:drawing>
+      </w:r>
+    </w:p>
+    <w:p>
+      <w:r>
+        <w:lastRenderedPageBreak/>
+        <w:drawing>
+          <wp:inline distT="0" distB="0" distL="0" distR="0" wp14:anchorId="4B49E1EB" wp14:editId="0FBD5C80">
+            <wp:extent cx="5612130" cy="3156585"/>
+            <wp:effectExtent l="0" t="0" r="7620" b="5715"/>
+            <wp:docPr id="1363788078" name="Imagen 1" descr="Interfaz de usuario gráfica, Texto, Aplicación, Correo electrónico&#10;&#10;Descripción generada automáticamente"/>
+            <wp:cNvGraphicFramePr>
+              <a:graphicFrameLocks xmlns:a="http://schemas.openxmlformats.org/drawingml/2006/main" noChangeAspect="1"/>
+            </wp:cNvGraphicFramePr>
+            <a:graphic xmlns:a="http://schemas.openxmlformats.org/drawingml/2006/main">
+              <a:graphicData uri="http://schemas.openxmlformats.org/drawingml/2006/picture">
+                <pic:pic xmlns:pic="http://schemas.openxmlformats.org/drawingml/2006/picture">
+                  <pic:nvPicPr>
+                    <pic:cNvPr id="1363788078" name="Imagen 1" descr="Interfaz de usuario gráfica, Texto, Aplicación, Correo electrónico&#10;&#10;Descripción generada automáticamente"/>
+                    <pic:cNvPicPr/>
+                  </pic:nvPicPr>
+                  <pic:blipFill>
+                    <a:blip r:embed="rId6"/>
+                    <a:stretch>
+                      <a:fillRect/>
+                    </a:stretch>
+                  </pic:blipFill>
+                  <pic:spPr>
+                    <a:xfrm>
+                      <a:off x="0" y="0"/>
+                      <a:ext cx="5612130" cy="3156585"/>
+                    </a:xfrm>
+                    <a:prstGeom prst="rect">
+                      <a:avLst/>
+                    </a:prstGeom>
+                  </pic:spPr>
+                </pic:pic>
+              </a:graphicData>
+            </a:graphic>
+          </wp:inline>
+        </w:drawing>
+      </w:r>
+    </w:p>
+    <w:p>
+      <w:r>
+        <w:drawing>
+          <wp:inline distT="0" distB="0" distL="0" distR="0" wp14:anchorId="6063FFD3" wp14:editId="1D06FB5E">
+            <wp:extent cx="5612130" cy="3260725"/>
+            <wp:effectExtent l="0" t="0" r="7620" b="0"/>
+            <wp:docPr id="1464637304" name="Imagen 1"/>
+            <wp:cNvGraphicFramePr>
+              <a:graphicFrameLocks xmlns:a="http://schemas.openxmlformats.org/drawingml/2006/main" noChangeAspect="1"/>
+            </wp:cNvGraphicFramePr>
+            <a:graphic xmlns:a="http://schemas.openxmlformats.org/drawingml/2006/main">
+              <a:graphicData uri="http://schemas.openxmlformats.org/drawingml/2006/picture">
+                <pic:pic xmlns:pic="http://schemas.openxmlformats.org/drawingml/2006/picture">
+                  <pic:nvPicPr>
+                    <pic:cNvPr id="1464637304" name=""/>
+                    <pic:cNvPicPr/>
+                  </pic:nvPicPr>
+                  <pic:blipFill>
+                    <a:blip r:embed="rId7"/>
+                    <a:stretch>
+                      <a:fillRect/>
+                    </a:stretch>
+                  </pic:blipFill>
+                  <pic:spPr>
+                    <a:xfrm>
+                      <a:off x="0" y="0"/>
+                      <a:ext cx="5612130" cy="3260725"/>
+                    </a:xfrm>
+                    <a:prstGeom prst="rect">
+                      <a:avLst/>
+                    </a:prstGeom>
+                  </pic:spPr>
+                </pic:pic>
+              </a:graphicData>
+            </a:graphic>
+          </wp:inline>
+        </w:drawing>
+      </w:r>
+    </w:p>
+    <w:p>
+      <w:r>
+        <w:lastRenderedPageBreak/>
+        <w:drawing>
+          <wp:inline distT="0" distB="0" distL="0" distR="0" wp14:anchorId="3E613646" wp14:editId="22FB77B8">
+            <wp:extent cx="5612130" cy="3156585"/>
+            <wp:effectExtent l="0" t="0" r="7620" b="5715"/>
+            <wp:docPr id="800047796" name="Imagen 1"/>
+            <wp:cNvGraphicFramePr>
+              <a:graphicFrameLocks xmlns:a="http://schemas.openxmlformats.org/drawingml/2006/main" noChangeAspect="1"/>
+            </wp:cNvGraphicFramePr>
+            <a:graphic xmlns:a="http://schemas.openxmlformats.org/drawingml/2006/main">
+              <a:graphicData uri="http://schemas.openxmlformats.org/drawingml/2006/picture">
+                <pic:pic xmlns:pic="http://schemas.openxmlformats.org/drawingml/2006/picture">
+                  <pic:nvPicPr>
+                    <pic:cNvPr id="800047796" name=""/>
+                    <pic:cNvPicPr/>
+                  </pic:nvPicPr>
+                  <pic:blipFill>
+                    <a:blip r:embed="rId8"/>
+                    <a:stretch>
+                      <a:fillRect/>
+                    </a:stretch>
+                  </pic:blipFill>
+                  <pic:spPr>
+                    <a:xfrm>
+                      <a:off x="0" y="0"/>
+                      <a:ext cx="5612130" cy="3156585"/>
+                    </a:xfrm>
+                    <a:prstGeom prst="rect">
+                      <a:avLst/>
+                    </a:prstGeom>
+                  </pic:spPr>
+                </pic:pic>
+              </a:graphicData>
+            </a:graphic>
+          </wp:inline>
+        </w:drawing>
+      </w:r>
+    </w:p>
+    <w:p>
+      <w:r>
+        <w:drawing>
+          <wp:inline distT="0" distB="0" distL="0" distR="0" wp14:anchorId="75EC3D1E" wp14:editId="4DA39425">
+            <wp:extent cx="5612130" cy="3156585"/>
+            <wp:effectExtent l="0" t="0" r="7620" b="5715"/>
+            <wp:docPr id="1301943135" name="Imagen 1"/>
+            <wp:cNvGraphicFramePr>
+              <a:graphicFrameLocks xmlns:a="http://schemas.openxmlformats.org/drawingml/2006/main" noChangeAspect="1"/>
+            </wp:cNvGraphicFramePr>
+            <a:graphic xmlns:a="http://schemas.openxmlformats.org/drawingml/2006/main">
+              <a:graphicData uri="http://schemas.openxmlformats.org/drawingml/2006/picture">
+                <pic:pic xmlns:pic="http://schemas.openxmlformats.org/drawingml/2006/picture">
+                  <pic:nvPicPr>
+                    <pic:cNvPr id="1301943135" name=""/>
+                    <pic:cNvPicPr/>
+                  </pic:nvPicPr>
+                  <pic:blipFill>
+                    <a:blip r:embed="rId9"/>
+                    <a:stretch>
+                      <a:fillRect/>
+                    </a:stretch>
+                  </pic:blipFill>
+                  <pic:spPr>
+                    <a:xfrm>
+                      <a:off x="0" y="0"/>
+                      <a:ext cx="5612130" cy="3156585"/>
                     </a:xfrm>
                     <a:prstGeom prst="rect">
                       <a:avLst/>

</xml_diff>